<commit_message>
up luyện tập mảng 02
</commit_message>
<xml_diff>
--- a/TaiLieuCodegym/A0321I1_Trần Minh Khoa.docx
+++ b/TaiLieuCodegym/A0321I1_Trần Minh Khoa.docx
@@ -1,6 +1,6 @@
 
 <file path=word/document.xml><?xml version="1.0" encoding="utf-8"?>
-<w:document xmlns:wpc="http://schemas.microsoft.com/office/word/2010/wordprocessingCanvas" xmlns:cx="http://schemas.microsoft.com/office/drawing/2014/chartex" xmlns:cx1="http://schemas.microsoft.com/office/drawing/2015/9/8/chartex" xmlns:cx2="http://schemas.microsoft.com/office/drawing/2015/10/21/chartex" xmlns:cx3="http://schemas.microsoft.com/office/drawing/2016/5/9/chartex" xmlns:cx4="http://schemas.microsoft.com/office/drawing/2016/5/10/chartex" xmlns:cx5="http://schemas.microsoft.com/office/drawing/2016/5/11/chartex" xmlns:cx6="http://schemas.microsoft.com/office/drawing/2016/5/12/chartex" xmlns:cx7="http://schemas.microsoft.com/office/drawing/2016/5/13/chartex" xmlns:cx8="http://schemas.microsoft.com/office/drawing/2016/5/14/chartex" xmlns:mc="http://schemas.openxmlformats.org/markup-compatibility/2006" xmlns:aink="http://schemas.microsoft.com/office/drawing/2016/ink" xmlns:am3d="http://schemas.microsoft.com/office/drawing/2017/model3d" xmlns:o="urn:schemas-microsoft-com:office:office" xmlns:r="http://schemas.openxmlformats.org/officeDocument/2006/relationships" xmlns:m="http://schemas.openxmlformats.org/officeDocument/2006/math" xmlns:v="urn:schemas-microsoft-com:vml" xmlns:wp14="http://schemas.microsoft.com/office/word/2010/wordprocessingDrawing" xmlns:wp="http://schemas.openxmlformats.org/drawingml/2006/wordprocessingDrawing" xmlns:w10="urn:schemas-microsoft-com:office:word" xmlns:w="http://schemas.openxmlformats.org/wordprocessingml/2006/main" xmlns:w14="http://schemas.microsoft.com/office/word/2010/wordml" xmlns:w15="http://schemas.microsoft.com/office/word/2012/wordml" xmlns:w16cex="http://schemas.microsoft.com/office/word/2018/wordml/cex" xmlns:w16cid="http://schemas.microsoft.com/office/word/2016/wordml/cid" xmlns:w16="http://schemas.microsoft.com/office/word/2018/wordml" xmlns:w16se="http://schemas.microsoft.com/office/word/2015/wordml/symex" xmlns:wpg="http://schemas.microsoft.com/office/word/2010/wordprocessingGroup" xmlns:wpi="http://schemas.microsoft.com/office/word/2010/wordprocessingInk" xmlns:wne="http://schemas.microsoft.com/office/word/2006/wordml" xmlns:wps="http://schemas.microsoft.com/office/word/2010/wordprocessingShape" mc:Ignorable="w14 w15 w16se w16cid w16 w16cex wp14">
+<w:document xmlns:wpc="http://schemas.microsoft.com/office/word/2010/wordprocessingCanvas" xmlns:cx="http://schemas.microsoft.com/office/drawing/2014/chartex" xmlns:cx1="http://schemas.microsoft.com/office/drawing/2015/9/8/chartex" xmlns:cx2="http://schemas.microsoft.com/office/drawing/2015/10/21/chartex" xmlns:cx3="http://schemas.microsoft.com/office/drawing/2016/5/9/chartex" xmlns:cx4="http://schemas.microsoft.com/office/drawing/2016/5/10/chartex" xmlns:cx5="http://schemas.microsoft.com/office/drawing/2016/5/11/chartex" xmlns:cx6="http://schemas.microsoft.com/office/drawing/2016/5/12/chartex" xmlns:cx7="http://schemas.microsoft.com/office/drawing/2016/5/13/chartex" xmlns:cx8="http://schemas.microsoft.com/office/drawing/2016/5/14/chartex" xmlns:mc="http://schemas.openxmlformats.org/markup-compatibility/2006" xmlns:aink="http://schemas.microsoft.com/office/drawing/2016/ink" xmlns:am3d="http://schemas.microsoft.com/office/drawing/2017/model3d" xmlns:o="urn:schemas-microsoft-com:office:office" xmlns:r="http://schemas.openxmlformats.org/officeDocument/2006/relationships" xmlns:m="http://schemas.openxmlformats.org/officeDocument/2006/math" xmlns:v="urn:schemas-microsoft-com:vml" xmlns:wp14="http://schemas.microsoft.com/office/word/2010/wordprocessingDrawing" xmlns:wp="http://schemas.openxmlformats.org/drawingml/2006/wordprocessingDrawing" xmlns:w10="urn:schemas-microsoft-com:office:word" xmlns:w="http://schemas.openxmlformats.org/wordprocessingml/2006/main" xmlns:w14="http://schemas.microsoft.com/office/word/2010/wordml" xmlns:w15="http://schemas.microsoft.com/office/word/2012/wordml" xmlns:w16cex="http://schemas.microsoft.com/office/word/2018/wordml/cex" xmlns:w16cid="http://schemas.microsoft.com/office/word/2016/wordml/cid" xmlns:w16="http://schemas.microsoft.com/office/word/2018/wordml" xmlns:w16sdtdh="http://schemas.microsoft.com/office/word/2020/wordml/sdtdatahash" xmlns:w16se="http://schemas.microsoft.com/office/word/2015/wordml/symex" xmlns:wpg="http://schemas.microsoft.com/office/word/2010/wordprocessingGroup" xmlns:wpi="http://schemas.microsoft.com/office/word/2010/wordprocessingInk" xmlns:wne="http://schemas.microsoft.com/office/word/2006/wordml" xmlns:wps="http://schemas.microsoft.com/office/word/2010/wordprocessingShape" mc:Ignorable="w14 w15 w16se w16cid w16 w16cex w16sdtdh wp14">
   <w:body>
     <w:p>
       <w:pPr>
@@ -312,7 +312,7 @@
                 <w:sz w:val="26"/>
                 <w:szCs w:val="26"/>
               </w:rPr>
-              <w:t>14</w:t>
+              <w:t>28</w:t>
             </w:r>
             <w:r>
               <w:rPr>
@@ -394,15 +394,7 @@
                 <w:sz w:val="26"/>
                 <w:szCs w:val="26"/>
               </w:rPr>
-              <w:t>0</w:t>
-            </w:r>
-            <w:r>
-              <w:rPr>
-                <w:rFonts w:ascii="Times New Roman" w:hAnsi="Times New Roman" w:cs="Times New Roman"/>
-                <w:sz w:val="26"/>
-                <w:szCs w:val="26"/>
-              </w:rPr>
-              <w:t>9</w:t>
+              <w:t>23</w:t>
             </w:r>
             <w:r>
               <w:rPr>
@@ -492,7 +484,7 @@
                 <w:sz w:val="26"/>
                 <w:szCs w:val="26"/>
               </w:rPr>
-              <w:t>14</w:t>
+              <w:t>28</w:t>
             </w:r>
             <w:r>
               <w:rPr>
@@ -1127,13 +1119,23 @@
             </w:r>
             <w:r>
               <w:rPr>
-                <w:rFonts w:ascii="Times New Roman" w:hAnsi="Times New Roman" w:cs="Times New Roman"/>
-                <w:b/>
-                <w:w w:val="105"/>
-                <w:sz w:val="26"/>
-                <w:szCs w:val="26"/>
-              </w:rPr>
-              <w:t>Openrator</w:t>
+                <w:rFonts w:ascii="Open Sans" w:hAnsi="Open Sans" w:cs="Open Sans"/>
+                <w:color w:val="526069"/>
+                <w:sz w:val="21"/>
+                <w:szCs w:val="21"/>
+                <w:shd w:val="clear" w:color="auto" w:fill="FFFFFF"/>
+              </w:rPr>
+              <w:t xml:space="preserve"> </w:t>
+            </w:r>
+            <w:r>
+              <w:rPr>
+                <w:rFonts w:ascii="Times New Roman" w:hAnsi="Times New Roman" w:cs="Times New Roman"/>
+                <w:b/>
+                <w:w w:val="105"/>
+                <w:sz w:val="26"/>
+                <w:szCs w:val="26"/>
+              </w:rPr>
+              <w:t>push</w:t>
             </w:r>
             <w:r>
               <w:rPr>
@@ -1147,13 +1149,23 @@
             </w:r>
             <w:r>
               <w:rPr>
-                <w:rFonts w:ascii="Times New Roman" w:hAnsi="Times New Roman" w:cs="Times New Roman"/>
-                <w:b/>
-                <w:w w:val="105"/>
-                <w:sz w:val="26"/>
-                <w:szCs w:val="26"/>
-              </w:rPr>
-              <w:t>Expression</w:t>
+                <w:rFonts w:ascii="Open Sans" w:hAnsi="Open Sans" w:cs="Open Sans"/>
+                <w:color w:val="526069"/>
+                <w:sz w:val="21"/>
+                <w:szCs w:val="21"/>
+                <w:shd w:val="clear" w:color="auto" w:fill="FFFFFF"/>
+              </w:rPr>
+              <w:t xml:space="preserve"> </w:t>
+            </w:r>
+            <w:r>
+              <w:rPr>
+                <w:rFonts w:ascii="Times New Roman" w:hAnsi="Times New Roman" w:cs="Times New Roman"/>
+                <w:b/>
+                <w:w w:val="105"/>
+                <w:sz w:val="26"/>
+                <w:szCs w:val="26"/>
+              </w:rPr>
+              <w:t>unshift</w:t>
             </w:r>
             <w:r>
               <w:rPr>
@@ -1173,7 +1185,7 @@
                 <w:sz w:val="26"/>
                 <w:szCs w:val="26"/>
               </w:rPr>
-              <w:t>Condition statement</w:t>
+              <w:t>pop</w:t>
             </w:r>
             <w:r>
               <w:rPr>
@@ -1187,13 +1199,23 @@
             </w:r>
             <w:r>
               <w:rPr>
-                <w:rFonts w:ascii="Times New Roman" w:hAnsi="Times New Roman" w:cs="Times New Roman"/>
-                <w:b/>
-                <w:w w:val="105"/>
-                <w:sz w:val="26"/>
-                <w:szCs w:val="26"/>
-              </w:rPr>
-              <w:t>alert</w:t>
+                <w:rFonts w:ascii="Open Sans" w:hAnsi="Open Sans" w:cs="Open Sans"/>
+                <w:color w:val="526069"/>
+                <w:sz w:val="21"/>
+                <w:szCs w:val="21"/>
+                <w:shd w:val="clear" w:color="auto" w:fill="FFFFFF"/>
+              </w:rPr>
+              <w:t xml:space="preserve"> </w:t>
+            </w:r>
+            <w:r>
+              <w:rPr>
+                <w:rFonts w:ascii="Times New Roman" w:hAnsi="Times New Roman" w:cs="Times New Roman"/>
+                <w:b/>
+                <w:w w:val="105"/>
+                <w:sz w:val="26"/>
+                <w:szCs w:val="26"/>
+              </w:rPr>
+              <w:t>shift</w:t>
             </w:r>
             <w:r>
               <w:rPr>
@@ -1225,7 +1247,7 @@
                 <w:sz w:val="26"/>
                 <w:szCs w:val="26"/>
               </w:rPr>
-              <w:t>prompt</w:t>
+              <w:t>sort</w:t>
             </w:r>
             <w:r>
               <w:rPr>
@@ -1245,7 +1267,7 @@
                 <w:sz w:val="26"/>
                 <w:szCs w:val="26"/>
               </w:rPr>
-              <w:t>Confirm</w:t>
+              <w:t>reverse</w:t>
             </w:r>
             <w:r>
               <w:rPr>
@@ -1275,7 +1297,7 @@
                 <w:sz w:val="26"/>
                 <w:szCs w:val="26"/>
               </w:rPr>
-              <w:t>var</w:t>
+              <w:t>splice</w:t>
             </w:r>
             <w:r>
               <w:rPr>
@@ -1295,7 +1317,7 @@
                 <w:sz w:val="26"/>
                 <w:szCs w:val="26"/>
               </w:rPr>
-              <w:t>let</w:t>
+              <w:t>concat</w:t>
             </w:r>
             <w:r>
               <w:rPr>
@@ -1315,7 +1337,7 @@
                 <w:sz w:val="26"/>
                 <w:szCs w:val="26"/>
               </w:rPr>
-              <w:t>if…else</w:t>
+              <w:t>toString</w:t>
             </w:r>
             <w:r>
               <w:rPr>
@@ -1335,7 +1357,7 @@
                 <w:sz w:val="26"/>
                 <w:szCs w:val="26"/>
               </w:rPr>
-              <w:t>switch_case</w:t>
+              <w:t>join</w:t>
             </w:r>
             <w:r>
               <w:rPr>
@@ -1403,7 +1425,17 @@
                 <w:sz w:val="26"/>
                 <w:szCs w:val="26"/>
               </w:rPr>
-              <w:t>Học về biến , kiểu dữ liệu,toán tử, cấu trúc điều kiện trong javascript</w:t>
+              <w:t xml:space="preserve">Học về </w:t>
+            </w:r>
+            <w:r>
+              <w:rPr>
+                <w:rFonts w:ascii="Times New Roman" w:hAnsi="Times New Roman" w:cs="Times New Roman"/>
+                <w:b/>
+                <w:w w:val="105"/>
+                <w:sz w:val="26"/>
+                <w:szCs w:val="26"/>
+              </w:rPr>
+              <w:t>mảng 1 chiều trong javascript</w:t>
             </w:r>
           </w:p>
         </w:tc>
@@ -1531,7 +1563,7 @@
 </file>
 
 <file path=word/endnotes.xml><?xml version="1.0" encoding="utf-8"?>
-<w:endnotes xmlns:wpc="http://schemas.microsoft.com/office/word/2010/wordprocessingCanvas" xmlns:cx="http://schemas.microsoft.com/office/drawing/2014/chartex" xmlns:cx1="http://schemas.microsoft.com/office/drawing/2015/9/8/chartex" xmlns:cx2="http://schemas.microsoft.com/office/drawing/2015/10/21/chartex" xmlns:cx3="http://schemas.microsoft.com/office/drawing/2016/5/9/chartex" xmlns:cx4="http://schemas.microsoft.com/office/drawing/2016/5/10/chartex" xmlns:cx5="http://schemas.microsoft.com/office/drawing/2016/5/11/chartex" xmlns:cx6="http://schemas.microsoft.com/office/drawing/2016/5/12/chartex" xmlns:cx7="http://schemas.microsoft.com/office/drawing/2016/5/13/chartex" xmlns:cx8="http://schemas.microsoft.com/office/drawing/2016/5/14/chartex" xmlns:mc="http://schemas.openxmlformats.org/markup-compatibility/2006" xmlns:aink="http://schemas.microsoft.com/office/drawing/2016/ink" xmlns:am3d="http://schemas.microsoft.com/office/drawing/2017/model3d" xmlns:o="urn:schemas-microsoft-com:office:office" xmlns:r="http://schemas.openxmlformats.org/officeDocument/2006/relationships" xmlns:m="http://schemas.openxmlformats.org/officeDocument/2006/math" xmlns:v="urn:schemas-microsoft-com:vml" xmlns:wp14="http://schemas.microsoft.com/office/word/2010/wordprocessingDrawing" xmlns:wp="http://schemas.openxmlformats.org/drawingml/2006/wordprocessingDrawing" xmlns:w10="urn:schemas-microsoft-com:office:word" xmlns:w="http://schemas.openxmlformats.org/wordprocessingml/2006/main" xmlns:w14="http://schemas.microsoft.com/office/word/2010/wordml" xmlns:w15="http://schemas.microsoft.com/office/word/2012/wordml" xmlns:w16cex="http://schemas.microsoft.com/office/word/2018/wordml/cex" xmlns:w16cid="http://schemas.microsoft.com/office/word/2016/wordml/cid" xmlns:w16="http://schemas.microsoft.com/office/word/2018/wordml" xmlns:w16se="http://schemas.microsoft.com/office/word/2015/wordml/symex" xmlns:wpg="http://schemas.microsoft.com/office/word/2010/wordprocessingGroup" xmlns:wpi="http://schemas.microsoft.com/office/word/2010/wordprocessingInk" xmlns:wne="http://schemas.microsoft.com/office/word/2006/wordml" xmlns:wps="http://schemas.microsoft.com/office/word/2010/wordprocessingShape" mc:Ignorable="w14 w15 w16se w16cid w16 w16cex wp14">
+<w:endnotes xmlns:wpc="http://schemas.microsoft.com/office/word/2010/wordprocessingCanvas" xmlns:cx="http://schemas.microsoft.com/office/drawing/2014/chartex" xmlns:cx1="http://schemas.microsoft.com/office/drawing/2015/9/8/chartex" xmlns:cx2="http://schemas.microsoft.com/office/drawing/2015/10/21/chartex" xmlns:cx3="http://schemas.microsoft.com/office/drawing/2016/5/9/chartex" xmlns:cx4="http://schemas.microsoft.com/office/drawing/2016/5/10/chartex" xmlns:cx5="http://schemas.microsoft.com/office/drawing/2016/5/11/chartex" xmlns:cx6="http://schemas.microsoft.com/office/drawing/2016/5/12/chartex" xmlns:cx7="http://schemas.microsoft.com/office/drawing/2016/5/13/chartex" xmlns:cx8="http://schemas.microsoft.com/office/drawing/2016/5/14/chartex" xmlns:mc="http://schemas.openxmlformats.org/markup-compatibility/2006" xmlns:aink="http://schemas.microsoft.com/office/drawing/2016/ink" xmlns:am3d="http://schemas.microsoft.com/office/drawing/2017/model3d" xmlns:o="urn:schemas-microsoft-com:office:office" xmlns:r="http://schemas.openxmlformats.org/officeDocument/2006/relationships" xmlns:m="http://schemas.openxmlformats.org/officeDocument/2006/math" xmlns:v="urn:schemas-microsoft-com:vml" xmlns:wp14="http://schemas.microsoft.com/office/word/2010/wordprocessingDrawing" xmlns:wp="http://schemas.openxmlformats.org/drawingml/2006/wordprocessingDrawing" xmlns:w10="urn:schemas-microsoft-com:office:word" xmlns:w="http://schemas.openxmlformats.org/wordprocessingml/2006/main" xmlns:w14="http://schemas.microsoft.com/office/word/2010/wordml" xmlns:w15="http://schemas.microsoft.com/office/word/2012/wordml" xmlns:w16cex="http://schemas.microsoft.com/office/word/2018/wordml/cex" xmlns:w16cid="http://schemas.microsoft.com/office/word/2016/wordml/cid" xmlns:w16="http://schemas.microsoft.com/office/word/2018/wordml" xmlns:w16sdtdh="http://schemas.microsoft.com/office/word/2020/wordml/sdtdatahash" xmlns:w16se="http://schemas.microsoft.com/office/word/2015/wordml/symex" xmlns:wpg="http://schemas.microsoft.com/office/word/2010/wordprocessingGroup" xmlns:wpi="http://schemas.microsoft.com/office/word/2010/wordprocessingInk" xmlns:wne="http://schemas.microsoft.com/office/word/2006/wordml" xmlns:wps="http://schemas.microsoft.com/office/word/2010/wordprocessingShape" mc:Ignorable="w14 w15 w16se w16cid w16 w16cex w16sdtdh wp14">
   <w:endnote w:type="separator" w:id="-1">
     <w:p>
       <w:r>
@@ -1550,7 +1582,7 @@
 </file>
 
 <file path=word/footer1.xml><?xml version="1.0" encoding="utf-8"?>
-<w:ftr xmlns:wpc="http://schemas.microsoft.com/office/word/2010/wordprocessingCanvas" xmlns:cx="http://schemas.microsoft.com/office/drawing/2014/chartex" xmlns:cx1="http://schemas.microsoft.com/office/drawing/2015/9/8/chartex" xmlns:cx2="http://schemas.microsoft.com/office/drawing/2015/10/21/chartex" xmlns:cx3="http://schemas.microsoft.com/office/drawing/2016/5/9/chartex" xmlns:cx4="http://schemas.microsoft.com/office/drawing/2016/5/10/chartex" xmlns:cx5="http://schemas.microsoft.com/office/drawing/2016/5/11/chartex" xmlns:cx6="http://schemas.microsoft.com/office/drawing/2016/5/12/chartex" xmlns:cx7="http://schemas.microsoft.com/office/drawing/2016/5/13/chartex" xmlns:cx8="http://schemas.microsoft.com/office/drawing/2016/5/14/chartex" xmlns:mc="http://schemas.openxmlformats.org/markup-compatibility/2006" xmlns:aink="http://schemas.microsoft.com/office/drawing/2016/ink" xmlns:am3d="http://schemas.microsoft.com/office/drawing/2017/model3d" xmlns:o="urn:schemas-microsoft-com:office:office" xmlns:r="http://schemas.openxmlformats.org/officeDocument/2006/relationships" xmlns:m="http://schemas.openxmlformats.org/officeDocument/2006/math" xmlns:v="urn:schemas-microsoft-com:vml" xmlns:wp14="http://schemas.microsoft.com/office/word/2010/wordprocessingDrawing" xmlns:wp="http://schemas.openxmlformats.org/drawingml/2006/wordprocessingDrawing" xmlns:w10="urn:schemas-microsoft-com:office:word" xmlns:w="http://schemas.openxmlformats.org/wordprocessingml/2006/main" xmlns:w14="http://schemas.microsoft.com/office/word/2010/wordml" xmlns:w15="http://schemas.microsoft.com/office/word/2012/wordml" xmlns:w16cex="http://schemas.microsoft.com/office/word/2018/wordml/cex" xmlns:w16cid="http://schemas.microsoft.com/office/word/2016/wordml/cid" xmlns:w16="http://schemas.microsoft.com/office/word/2018/wordml" xmlns:w16se="http://schemas.microsoft.com/office/word/2015/wordml/symex" xmlns:wpg="http://schemas.microsoft.com/office/word/2010/wordprocessingGroup" xmlns:wpi="http://schemas.microsoft.com/office/word/2010/wordprocessingInk" xmlns:wne="http://schemas.microsoft.com/office/word/2006/wordml" xmlns:wps="http://schemas.microsoft.com/office/word/2010/wordprocessingShape" mc:Ignorable="w14 w15 w16se w16cid w16 w16cex wp14">
+<w:ftr xmlns:wpc="http://schemas.microsoft.com/office/word/2010/wordprocessingCanvas" xmlns:cx="http://schemas.microsoft.com/office/drawing/2014/chartex" xmlns:cx1="http://schemas.microsoft.com/office/drawing/2015/9/8/chartex" xmlns:cx2="http://schemas.microsoft.com/office/drawing/2015/10/21/chartex" xmlns:cx3="http://schemas.microsoft.com/office/drawing/2016/5/9/chartex" xmlns:cx4="http://schemas.microsoft.com/office/drawing/2016/5/10/chartex" xmlns:cx5="http://schemas.microsoft.com/office/drawing/2016/5/11/chartex" xmlns:cx6="http://schemas.microsoft.com/office/drawing/2016/5/12/chartex" xmlns:cx7="http://schemas.microsoft.com/office/drawing/2016/5/13/chartex" xmlns:cx8="http://schemas.microsoft.com/office/drawing/2016/5/14/chartex" xmlns:mc="http://schemas.openxmlformats.org/markup-compatibility/2006" xmlns:aink="http://schemas.microsoft.com/office/drawing/2016/ink" xmlns:am3d="http://schemas.microsoft.com/office/drawing/2017/model3d" xmlns:o="urn:schemas-microsoft-com:office:office" xmlns:r="http://schemas.openxmlformats.org/officeDocument/2006/relationships" xmlns:m="http://schemas.openxmlformats.org/officeDocument/2006/math" xmlns:v="urn:schemas-microsoft-com:vml" xmlns:wp14="http://schemas.microsoft.com/office/word/2010/wordprocessingDrawing" xmlns:wp="http://schemas.openxmlformats.org/drawingml/2006/wordprocessingDrawing" xmlns:w10="urn:schemas-microsoft-com:office:word" xmlns:w="http://schemas.openxmlformats.org/wordprocessingml/2006/main" xmlns:w14="http://schemas.microsoft.com/office/word/2010/wordml" xmlns:w15="http://schemas.microsoft.com/office/word/2012/wordml" xmlns:w16cex="http://schemas.microsoft.com/office/word/2018/wordml/cex" xmlns:w16cid="http://schemas.microsoft.com/office/word/2016/wordml/cid" xmlns:w16="http://schemas.microsoft.com/office/word/2018/wordml" xmlns:w16sdtdh="http://schemas.microsoft.com/office/word/2020/wordml/sdtdatahash" xmlns:w16se="http://schemas.microsoft.com/office/word/2015/wordml/symex" xmlns:wpg="http://schemas.microsoft.com/office/word/2010/wordprocessingGroup" xmlns:wpi="http://schemas.microsoft.com/office/word/2010/wordprocessingInk" xmlns:wne="http://schemas.microsoft.com/office/word/2006/wordml" xmlns:wps="http://schemas.microsoft.com/office/word/2010/wordprocessingShape" mc:Ignorable="w14 w15 w16se w16cid w16 w16cex w16sdtdh wp14">
   <w:p>
     <w:pPr>
       <w:pStyle w:val="BodyText"/>
@@ -1769,7 +1801,7 @@
 </file>
 
 <file path=word/footnotes.xml><?xml version="1.0" encoding="utf-8"?>
-<w:footnotes xmlns:wpc="http://schemas.microsoft.com/office/word/2010/wordprocessingCanvas" xmlns:cx="http://schemas.microsoft.com/office/drawing/2014/chartex" xmlns:cx1="http://schemas.microsoft.com/office/drawing/2015/9/8/chartex" xmlns:cx2="http://schemas.microsoft.com/office/drawing/2015/10/21/chartex" xmlns:cx3="http://schemas.microsoft.com/office/drawing/2016/5/9/chartex" xmlns:cx4="http://schemas.microsoft.com/office/drawing/2016/5/10/chartex" xmlns:cx5="http://schemas.microsoft.com/office/drawing/2016/5/11/chartex" xmlns:cx6="http://schemas.microsoft.com/office/drawing/2016/5/12/chartex" xmlns:cx7="http://schemas.microsoft.com/office/drawing/2016/5/13/chartex" xmlns:cx8="http://schemas.microsoft.com/office/drawing/2016/5/14/chartex" xmlns:mc="http://schemas.openxmlformats.org/markup-compatibility/2006" xmlns:aink="http://schemas.microsoft.com/office/drawing/2016/ink" xmlns:am3d="http://schemas.microsoft.com/office/drawing/2017/model3d" xmlns:o="urn:schemas-microsoft-com:office:office" xmlns:r="http://schemas.openxmlformats.org/officeDocument/2006/relationships" xmlns:m="http://schemas.openxmlformats.org/officeDocument/2006/math" xmlns:v="urn:schemas-microsoft-com:vml" xmlns:wp14="http://schemas.microsoft.com/office/word/2010/wordprocessingDrawing" xmlns:wp="http://schemas.openxmlformats.org/drawingml/2006/wordprocessingDrawing" xmlns:w10="urn:schemas-microsoft-com:office:word" xmlns:w="http://schemas.openxmlformats.org/wordprocessingml/2006/main" xmlns:w14="http://schemas.microsoft.com/office/word/2010/wordml" xmlns:w15="http://schemas.microsoft.com/office/word/2012/wordml" xmlns:w16cex="http://schemas.microsoft.com/office/word/2018/wordml/cex" xmlns:w16cid="http://schemas.microsoft.com/office/word/2016/wordml/cid" xmlns:w16="http://schemas.microsoft.com/office/word/2018/wordml" xmlns:w16se="http://schemas.microsoft.com/office/word/2015/wordml/symex" xmlns:wpg="http://schemas.microsoft.com/office/word/2010/wordprocessingGroup" xmlns:wpi="http://schemas.microsoft.com/office/word/2010/wordprocessingInk" xmlns:wne="http://schemas.microsoft.com/office/word/2006/wordml" xmlns:wps="http://schemas.microsoft.com/office/word/2010/wordprocessingShape" mc:Ignorable="w14 w15 w16se w16cid w16 w16cex wp14">
+<w:footnotes xmlns:wpc="http://schemas.microsoft.com/office/word/2010/wordprocessingCanvas" xmlns:cx="http://schemas.microsoft.com/office/drawing/2014/chartex" xmlns:cx1="http://schemas.microsoft.com/office/drawing/2015/9/8/chartex" xmlns:cx2="http://schemas.microsoft.com/office/drawing/2015/10/21/chartex" xmlns:cx3="http://schemas.microsoft.com/office/drawing/2016/5/9/chartex" xmlns:cx4="http://schemas.microsoft.com/office/drawing/2016/5/10/chartex" xmlns:cx5="http://schemas.microsoft.com/office/drawing/2016/5/11/chartex" xmlns:cx6="http://schemas.microsoft.com/office/drawing/2016/5/12/chartex" xmlns:cx7="http://schemas.microsoft.com/office/drawing/2016/5/13/chartex" xmlns:cx8="http://schemas.microsoft.com/office/drawing/2016/5/14/chartex" xmlns:mc="http://schemas.openxmlformats.org/markup-compatibility/2006" xmlns:aink="http://schemas.microsoft.com/office/drawing/2016/ink" xmlns:am3d="http://schemas.microsoft.com/office/drawing/2017/model3d" xmlns:o="urn:schemas-microsoft-com:office:office" xmlns:r="http://schemas.openxmlformats.org/officeDocument/2006/relationships" xmlns:m="http://schemas.openxmlformats.org/officeDocument/2006/math" xmlns:v="urn:schemas-microsoft-com:vml" xmlns:wp14="http://schemas.microsoft.com/office/word/2010/wordprocessingDrawing" xmlns:wp="http://schemas.openxmlformats.org/drawingml/2006/wordprocessingDrawing" xmlns:w10="urn:schemas-microsoft-com:office:word" xmlns:w="http://schemas.openxmlformats.org/wordprocessingml/2006/main" xmlns:w14="http://schemas.microsoft.com/office/word/2010/wordml" xmlns:w15="http://schemas.microsoft.com/office/word/2012/wordml" xmlns:w16cex="http://schemas.microsoft.com/office/word/2018/wordml/cex" xmlns:w16cid="http://schemas.microsoft.com/office/word/2016/wordml/cid" xmlns:w16="http://schemas.microsoft.com/office/word/2018/wordml" xmlns:w16sdtdh="http://schemas.microsoft.com/office/word/2020/wordml/sdtdatahash" xmlns:w16se="http://schemas.microsoft.com/office/word/2015/wordml/symex" xmlns:wpg="http://schemas.microsoft.com/office/word/2010/wordprocessingGroup" xmlns:wpi="http://schemas.microsoft.com/office/word/2010/wordprocessingInk" xmlns:wne="http://schemas.microsoft.com/office/word/2006/wordml" xmlns:wps="http://schemas.microsoft.com/office/word/2010/wordprocessingShape" mc:Ignorable="w14 w15 w16se w16cid w16 w16cex w16sdtdh wp14">
   <w:footnote w:type="separator" w:id="-1">
     <w:p>
       <w:r>
@@ -1788,7 +1820,7 @@
 </file>
 
 <file path=word/header1.xml><?xml version="1.0" encoding="utf-8"?>
-<w:hdr xmlns:wpc="http://schemas.microsoft.com/office/word/2010/wordprocessingCanvas" xmlns:cx="http://schemas.microsoft.com/office/drawing/2014/chartex" xmlns:cx1="http://schemas.microsoft.com/office/drawing/2015/9/8/chartex" xmlns:cx2="http://schemas.microsoft.com/office/drawing/2015/10/21/chartex" xmlns:cx3="http://schemas.microsoft.com/office/drawing/2016/5/9/chartex" xmlns:cx4="http://schemas.microsoft.com/office/drawing/2016/5/10/chartex" xmlns:cx5="http://schemas.microsoft.com/office/drawing/2016/5/11/chartex" xmlns:cx6="http://schemas.microsoft.com/office/drawing/2016/5/12/chartex" xmlns:cx7="http://schemas.microsoft.com/office/drawing/2016/5/13/chartex" xmlns:cx8="http://schemas.microsoft.com/office/drawing/2016/5/14/chartex" xmlns:mc="http://schemas.openxmlformats.org/markup-compatibility/2006" xmlns:aink="http://schemas.microsoft.com/office/drawing/2016/ink" xmlns:am3d="http://schemas.microsoft.com/office/drawing/2017/model3d" xmlns:o="urn:schemas-microsoft-com:office:office" xmlns:r="http://schemas.openxmlformats.org/officeDocument/2006/relationships" xmlns:m="http://schemas.openxmlformats.org/officeDocument/2006/math" xmlns:v="urn:schemas-microsoft-com:vml" xmlns:wp14="http://schemas.microsoft.com/office/word/2010/wordprocessingDrawing" xmlns:wp="http://schemas.openxmlformats.org/drawingml/2006/wordprocessingDrawing" xmlns:w10="urn:schemas-microsoft-com:office:word" xmlns:w="http://schemas.openxmlformats.org/wordprocessingml/2006/main" xmlns:w14="http://schemas.microsoft.com/office/word/2010/wordml" xmlns:w15="http://schemas.microsoft.com/office/word/2012/wordml" xmlns:w16cex="http://schemas.microsoft.com/office/word/2018/wordml/cex" xmlns:w16cid="http://schemas.microsoft.com/office/word/2016/wordml/cid" xmlns:w16="http://schemas.microsoft.com/office/word/2018/wordml" xmlns:w16se="http://schemas.microsoft.com/office/word/2015/wordml/symex" xmlns:wpg="http://schemas.microsoft.com/office/word/2010/wordprocessingGroup" xmlns:wpi="http://schemas.microsoft.com/office/word/2010/wordprocessingInk" xmlns:wne="http://schemas.microsoft.com/office/word/2006/wordml" xmlns:wps="http://schemas.microsoft.com/office/word/2010/wordprocessingShape" mc:Ignorable="w14 w15 w16se w16cid w16 w16cex wp14">
+<w:hdr xmlns:wpc="http://schemas.microsoft.com/office/word/2010/wordprocessingCanvas" xmlns:cx="http://schemas.microsoft.com/office/drawing/2014/chartex" xmlns:cx1="http://schemas.microsoft.com/office/drawing/2015/9/8/chartex" xmlns:cx2="http://schemas.microsoft.com/office/drawing/2015/10/21/chartex" xmlns:cx3="http://schemas.microsoft.com/office/drawing/2016/5/9/chartex" xmlns:cx4="http://schemas.microsoft.com/office/drawing/2016/5/10/chartex" xmlns:cx5="http://schemas.microsoft.com/office/drawing/2016/5/11/chartex" xmlns:cx6="http://schemas.microsoft.com/office/drawing/2016/5/12/chartex" xmlns:cx7="http://schemas.microsoft.com/office/drawing/2016/5/13/chartex" xmlns:cx8="http://schemas.microsoft.com/office/drawing/2016/5/14/chartex" xmlns:mc="http://schemas.openxmlformats.org/markup-compatibility/2006" xmlns:aink="http://schemas.microsoft.com/office/drawing/2016/ink" xmlns:am3d="http://schemas.microsoft.com/office/drawing/2017/model3d" xmlns:o="urn:schemas-microsoft-com:office:office" xmlns:r="http://schemas.openxmlformats.org/officeDocument/2006/relationships" xmlns:m="http://schemas.openxmlformats.org/officeDocument/2006/math" xmlns:v="urn:schemas-microsoft-com:vml" xmlns:wp14="http://schemas.microsoft.com/office/word/2010/wordprocessingDrawing" xmlns:wp="http://schemas.openxmlformats.org/drawingml/2006/wordprocessingDrawing" xmlns:w10="urn:schemas-microsoft-com:office:word" xmlns:w="http://schemas.openxmlformats.org/wordprocessingml/2006/main" xmlns:w14="http://schemas.microsoft.com/office/word/2010/wordml" xmlns:w15="http://schemas.microsoft.com/office/word/2012/wordml" xmlns:w16cex="http://schemas.microsoft.com/office/word/2018/wordml/cex" xmlns:w16cid="http://schemas.microsoft.com/office/word/2016/wordml/cid" xmlns:w16="http://schemas.microsoft.com/office/word/2018/wordml" xmlns:w16sdtdh="http://schemas.microsoft.com/office/word/2020/wordml/sdtdatahash" xmlns:w16se="http://schemas.microsoft.com/office/word/2015/wordml/symex" xmlns:wpg="http://schemas.microsoft.com/office/word/2010/wordprocessingGroup" xmlns:wpi="http://schemas.microsoft.com/office/word/2010/wordprocessingInk" xmlns:wne="http://schemas.microsoft.com/office/word/2006/wordml" xmlns:wps="http://schemas.microsoft.com/office/word/2010/wordprocessingShape" mc:Ignorable="w14 w15 w16se w16cid w16 w16cex w16sdtdh wp14">
   <w:p>
     <w:pPr>
       <w:pStyle w:val="BodyText"/>
@@ -2025,7 +2057,7 @@
 </file>
 
 <file path=word/numbering.xml><?xml version="1.0" encoding="utf-8"?>
-<w:numbering xmlns:wpc="http://schemas.microsoft.com/office/word/2010/wordprocessingCanvas" xmlns:cx="http://schemas.microsoft.com/office/drawing/2014/chartex" xmlns:cx1="http://schemas.microsoft.com/office/drawing/2015/9/8/chartex" xmlns:cx2="http://schemas.microsoft.com/office/drawing/2015/10/21/chartex" xmlns:cx3="http://schemas.microsoft.com/office/drawing/2016/5/9/chartex" xmlns:cx4="http://schemas.microsoft.com/office/drawing/2016/5/10/chartex" xmlns:cx5="http://schemas.microsoft.com/office/drawing/2016/5/11/chartex" xmlns:cx6="http://schemas.microsoft.com/office/drawing/2016/5/12/chartex" xmlns:cx7="http://schemas.microsoft.com/office/drawing/2016/5/13/chartex" xmlns:cx8="http://schemas.microsoft.com/office/drawing/2016/5/14/chartex" xmlns:mc="http://schemas.openxmlformats.org/markup-compatibility/2006" xmlns:aink="http://schemas.microsoft.com/office/drawing/2016/ink" xmlns:am3d="http://schemas.microsoft.com/office/drawing/2017/model3d" xmlns:o="urn:schemas-microsoft-com:office:office" xmlns:r="http://schemas.openxmlformats.org/officeDocument/2006/relationships" xmlns:m="http://schemas.openxmlformats.org/officeDocument/2006/math" xmlns:v="urn:schemas-microsoft-com:vml" xmlns:wp14="http://schemas.microsoft.com/office/word/2010/wordprocessingDrawing" xmlns:wp="http://schemas.openxmlformats.org/drawingml/2006/wordprocessingDrawing" xmlns:w10="urn:schemas-microsoft-com:office:word" xmlns:w="http://schemas.openxmlformats.org/wordprocessingml/2006/main" xmlns:w14="http://schemas.microsoft.com/office/word/2010/wordml" xmlns:w15="http://schemas.microsoft.com/office/word/2012/wordml" xmlns:w16cex="http://schemas.microsoft.com/office/word/2018/wordml/cex" xmlns:w16cid="http://schemas.microsoft.com/office/word/2016/wordml/cid" xmlns:w16="http://schemas.microsoft.com/office/word/2018/wordml" xmlns:w16se="http://schemas.microsoft.com/office/word/2015/wordml/symex" xmlns:wpg="http://schemas.microsoft.com/office/word/2010/wordprocessingGroup" xmlns:wpi="http://schemas.microsoft.com/office/word/2010/wordprocessingInk" xmlns:wne="http://schemas.microsoft.com/office/word/2006/wordml" xmlns:wps="http://schemas.microsoft.com/office/word/2010/wordprocessingShape" mc:Ignorable="w14 w15 w16se w16cid w16 w16cex wp14">
+<w:numbering xmlns:wpc="http://schemas.microsoft.com/office/word/2010/wordprocessingCanvas" xmlns:cx="http://schemas.microsoft.com/office/drawing/2014/chartex" xmlns:cx1="http://schemas.microsoft.com/office/drawing/2015/9/8/chartex" xmlns:cx2="http://schemas.microsoft.com/office/drawing/2015/10/21/chartex" xmlns:cx3="http://schemas.microsoft.com/office/drawing/2016/5/9/chartex" xmlns:cx4="http://schemas.microsoft.com/office/drawing/2016/5/10/chartex" xmlns:cx5="http://schemas.microsoft.com/office/drawing/2016/5/11/chartex" xmlns:cx6="http://schemas.microsoft.com/office/drawing/2016/5/12/chartex" xmlns:cx7="http://schemas.microsoft.com/office/drawing/2016/5/13/chartex" xmlns:cx8="http://schemas.microsoft.com/office/drawing/2016/5/14/chartex" xmlns:mc="http://schemas.openxmlformats.org/markup-compatibility/2006" xmlns:aink="http://schemas.microsoft.com/office/drawing/2016/ink" xmlns:am3d="http://schemas.microsoft.com/office/drawing/2017/model3d" xmlns:o="urn:schemas-microsoft-com:office:office" xmlns:r="http://schemas.openxmlformats.org/officeDocument/2006/relationships" xmlns:m="http://schemas.openxmlformats.org/officeDocument/2006/math" xmlns:v="urn:schemas-microsoft-com:vml" xmlns:wp14="http://schemas.microsoft.com/office/word/2010/wordprocessingDrawing" xmlns:wp="http://schemas.openxmlformats.org/drawingml/2006/wordprocessingDrawing" xmlns:w10="urn:schemas-microsoft-com:office:word" xmlns:w="http://schemas.openxmlformats.org/wordprocessingml/2006/main" xmlns:w14="http://schemas.microsoft.com/office/word/2010/wordml" xmlns:w15="http://schemas.microsoft.com/office/word/2012/wordml" xmlns:w16cex="http://schemas.microsoft.com/office/word/2018/wordml/cex" xmlns:w16cid="http://schemas.microsoft.com/office/word/2016/wordml/cid" xmlns:w16="http://schemas.microsoft.com/office/word/2018/wordml" xmlns:w16sdtdh="http://schemas.microsoft.com/office/word/2020/wordml/sdtdatahash" xmlns:w16se="http://schemas.microsoft.com/office/word/2015/wordml/symex" xmlns:wpg="http://schemas.microsoft.com/office/word/2010/wordprocessingGroup" xmlns:wpi="http://schemas.microsoft.com/office/word/2010/wordprocessingInk" xmlns:wne="http://schemas.microsoft.com/office/word/2006/wordml" xmlns:wps="http://schemas.microsoft.com/office/word/2010/wordprocessingShape" mc:Ignorable="w14 w15 w16se w16cid w16 w16cex w16sdtdh wp14">
   <w:abstractNum w:abstractNumId="0" w15:restartNumberingAfterBreak="0">
     <w:nsid w:val="178D2DAE"/>
     <w:multiLevelType w:val="multilevel"/>
@@ -2484,7 +2516,7 @@
 </file>
 
 <file path=word/styles.xml><?xml version="1.0" encoding="utf-8"?>
-<w:styles xmlns:mc="http://schemas.openxmlformats.org/markup-compatibility/2006" xmlns:r="http://schemas.openxmlformats.org/officeDocument/2006/relationships" xmlns:w="http://schemas.openxmlformats.org/wordprocessingml/2006/main" xmlns:w14="http://schemas.microsoft.com/office/word/2010/wordml" xmlns:w15="http://schemas.microsoft.com/office/word/2012/wordml" xmlns:w16cex="http://schemas.microsoft.com/office/word/2018/wordml/cex" xmlns:w16cid="http://schemas.microsoft.com/office/word/2016/wordml/cid" xmlns:w16="http://schemas.microsoft.com/office/word/2018/wordml" xmlns:w16se="http://schemas.microsoft.com/office/word/2015/wordml/symex" mc:Ignorable="w14 w15 w16se w16cid w16 w16cex">
+<w:styles xmlns:mc="http://schemas.openxmlformats.org/markup-compatibility/2006" xmlns:r="http://schemas.openxmlformats.org/officeDocument/2006/relationships" xmlns:w="http://schemas.openxmlformats.org/wordprocessingml/2006/main" xmlns:w14="http://schemas.microsoft.com/office/word/2010/wordml" xmlns:w15="http://schemas.microsoft.com/office/word/2012/wordml" xmlns:w16cex="http://schemas.microsoft.com/office/word/2018/wordml/cex" xmlns:w16cid="http://schemas.microsoft.com/office/word/2016/wordml/cid" xmlns:w16="http://schemas.microsoft.com/office/word/2018/wordml" xmlns:w16sdtdh="http://schemas.microsoft.com/office/word/2020/wordml/sdtdatahash" xmlns:w16se="http://schemas.microsoft.com/office/word/2015/wordml/symex" mc:Ignorable="w14 w15 w16se w16cid w16 w16cex w16sdtdh">
   <w:docDefaults>
     <w:rPrDefault>
       <w:rPr>
@@ -2968,7 +3000,6 @@
   <w:style w:type="character" w:default="1" w:styleId="DefaultParagraphFont">
     <w:name w:val="Default Paragraph Font"/>
     <w:uiPriority w:val="1"/>
-    <w:semiHidden/>
     <w:unhideWhenUsed/>
   </w:style>
   <w:style w:type="table" w:default="1" w:styleId="TableNormal">

</xml_diff>

<commit_message>
up product Management Applications
</commit_message>
<xml_diff>
--- a/TaiLieuCodegym/A0321I1_Trần Minh Khoa.docx
+++ b/TaiLieuCodegym/A0321I1_Trần Minh Khoa.docx
@@ -312,7 +312,7 @@
                 <w:sz w:val="26"/>
                 <w:szCs w:val="26"/>
               </w:rPr>
-              <w:t>28</w:t>
+              <w:t>05</w:t>
             </w:r>
             <w:r>
               <w:rPr>
@@ -328,7 +328,15 @@
                 <w:sz w:val="26"/>
                 <w:szCs w:val="26"/>
               </w:rPr>
-              <w:t>04</w:t>
+              <w:t>0</w:t>
+            </w:r>
+            <w:r>
+              <w:rPr>
+                <w:rFonts w:ascii="Times New Roman" w:hAnsi="Times New Roman" w:cs="Times New Roman"/>
+                <w:sz w:val="26"/>
+                <w:szCs w:val="26"/>
+              </w:rPr>
+              <w:t>5</w:t>
             </w:r>
             <w:r>
               <w:rPr>
@@ -394,7 +402,15 @@
                 <w:sz w:val="26"/>
                 <w:szCs w:val="26"/>
               </w:rPr>
-              <w:t>23</w:t>
+              <w:t>2</w:t>
+            </w:r>
+            <w:r>
+              <w:rPr>
+                <w:rFonts w:ascii="Times New Roman" w:hAnsi="Times New Roman" w:cs="Times New Roman"/>
+                <w:sz w:val="26"/>
+                <w:szCs w:val="26"/>
+              </w:rPr>
+              <w:t>8</w:t>
             </w:r>
             <w:r>
               <w:rPr>
@@ -484,7 +500,7 @@
                 <w:sz w:val="26"/>
                 <w:szCs w:val="26"/>
               </w:rPr>
-              <w:t>28</w:t>
+              <w:t>05</w:t>
             </w:r>
             <w:r>
               <w:rPr>
@@ -500,7 +516,15 @@
                 <w:sz w:val="26"/>
                 <w:szCs w:val="26"/>
               </w:rPr>
-              <w:t>04</w:t>
+              <w:t>0</w:t>
+            </w:r>
+            <w:r>
+              <w:rPr>
+                <w:rFonts w:ascii="Times New Roman" w:hAnsi="Times New Roman" w:cs="Times New Roman"/>
+                <w:sz w:val="26"/>
+                <w:szCs w:val="26"/>
+              </w:rPr>
+              <w:t>5</w:t>
             </w:r>
             <w:r>
               <w:rPr>
@@ -1115,259 +1139,7 @@
                 <w:sz w:val="26"/>
                 <w:szCs w:val="26"/>
               </w:rPr>
-              <w:t>[1.</w:t>
-            </w:r>
-            <w:r>
-              <w:rPr>
-                <w:rFonts w:ascii="Open Sans" w:hAnsi="Open Sans" w:cs="Open Sans"/>
-                <w:color w:val="526069"/>
-                <w:sz w:val="21"/>
-                <w:szCs w:val="21"/>
-                <w:shd w:val="clear" w:color="auto" w:fill="FFFFFF"/>
-              </w:rPr>
-              <w:t xml:space="preserve"> </w:t>
-            </w:r>
-            <w:r>
-              <w:rPr>
-                <w:rFonts w:ascii="Times New Roman" w:hAnsi="Times New Roman" w:cs="Times New Roman"/>
-                <w:b/>
-                <w:w w:val="105"/>
-                <w:sz w:val="26"/>
-                <w:szCs w:val="26"/>
-              </w:rPr>
-              <w:t>push</w:t>
-            </w:r>
-            <w:r>
-              <w:rPr>
-                <w:rFonts w:ascii="Times New Roman" w:hAnsi="Times New Roman" w:cs="Times New Roman"/>
-                <w:b/>
-                <w:w w:val="105"/>
-                <w:sz w:val="26"/>
-                <w:szCs w:val="26"/>
-              </w:rPr>
-              <w:t>, 2.</w:t>
-            </w:r>
-            <w:r>
-              <w:rPr>
-                <w:rFonts w:ascii="Open Sans" w:hAnsi="Open Sans" w:cs="Open Sans"/>
-                <w:color w:val="526069"/>
-                <w:sz w:val="21"/>
-                <w:szCs w:val="21"/>
-                <w:shd w:val="clear" w:color="auto" w:fill="FFFFFF"/>
-              </w:rPr>
-              <w:t xml:space="preserve"> </w:t>
-            </w:r>
-            <w:r>
-              <w:rPr>
-                <w:rFonts w:ascii="Times New Roman" w:hAnsi="Times New Roman" w:cs="Times New Roman"/>
-                <w:b/>
-                <w:w w:val="105"/>
-                <w:sz w:val="26"/>
-                <w:szCs w:val="26"/>
-              </w:rPr>
-              <w:t>unshift</w:t>
-            </w:r>
-            <w:r>
-              <w:rPr>
-                <w:rFonts w:ascii="Times New Roman" w:hAnsi="Times New Roman" w:cs="Times New Roman"/>
-                <w:b/>
-                <w:w w:val="105"/>
-                <w:sz w:val="26"/>
-                <w:szCs w:val="26"/>
-              </w:rPr>
-              <w:t xml:space="preserve">,  3. </w:t>
-            </w:r>
-            <w:r>
-              <w:rPr>
-                <w:rFonts w:ascii="Times New Roman" w:hAnsi="Times New Roman" w:cs="Times New Roman"/>
-                <w:b/>
-                <w:w w:val="105"/>
-                <w:sz w:val="26"/>
-                <w:szCs w:val="26"/>
-              </w:rPr>
-              <w:t>pop</w:t>
-            </w:r>
-            <w:r>
-              <w:rPr>
-                <w:rFonts w:ascii="Times New Roman" w:hAnsi="Times New Roman" w:cs="Times New Roman"/>
-                <w:b/>
-                <w:w w:val="105"/>
-                <w:sz w:val="26"/>
-                <w:szCs w:val="26"/>
-              </w:rPr>
-              <w:t>,  4.</w:t>
-            </w:r>
-            <w:r>
-              <w:rPr>
-                <w:rFonts w:ascii="Open Sans" w:hAnsi="Open Sans" w:cs="Open Sans"/>
-                <w:color w:val="526069"/>
-                <w:sz w:val="21"/>
-                <w:szCs w:val="21"/>
-                <w:shd w:val="clear" w:color="auto" w:fill="FFFFFF"/>
-              </w:rPr>
-              <w:t xml:space="preserve"> </w:t>
-            </w:r>
-            <w:r>
-              <w:rPr>
-                <w:rFonts w:ascii="Times New Roman" w:hAnsi="Times New Roman" w:cs="Times New Roman"/>
-                <w:b/>
-                <w:w w:val="105"/>
-                <w:sz w:val="26"/>
-                <w:szCs w:val="26"/>
-              </w:rPr>
-              <w:t>shift</w:t>
-            </w:r>
-            <w:r>
-              <w:rPr>
-                <w:rFonts w:ascii="Times New Roman" w:hAnsi="Times New Roman" w:cs="Times New Roman"/>
-                <w:b/>
-                <w:w w:val="105"/>
-                <w:sz w:val="26"/>
-                <w:szCs w:val="26"/>
-              </w:rPr>
-              <w:t>,  5.</w:t>
-            </w:r>
-            <w:r>
-              <w:rPr>
-                <w:rFonts w:ascii="Times New Roman" w:hAnsi="Times New Roman" w:cs="Times New Roman"/>
-                <w:b/>
-                <w:bCs/>
-                <w:color w:val="526069"/>
-                <w:sz w:val="21"/>
-                <w:szCs w:val="21"/>
-                <w:shd w:val="clear" w:color="auto" w:fill="FFFFFF"/>
-              </w:rPr>
-              <w:t xml:space="preserve"> </w:t>
-            </w:r>
-            <w:r>
-              <w:rPr>
-                <w:rFonts w:ascii="Times New Roman" w:hAnsi="Times New Roman" w:cs="Times New Roman"/>
-                <w:b/>
-                <w:w w:val="105"/>
-                <w:sz w:val="26"/>
-                <w:szCs w:val="26"/>
-              </w:rPr>
-              <w:t>sort</w:t>
-            </w:r>
-            <w:r>
-              <w:rPr>
-                <w:rFonts w:ascii="Times New Roman" w:hAnsi="Times New Roman" w:cs="Times New Roman"/>
-                <w:b/>
-                <w:w w:val="105"/>
-                <w:sz w:val="26"/>
-                <w:szCs w:val="26"/>
-              </w:rPr>
-              <w:t xml:space="preserve">,  6. </w:t>
-            </w:r>
-            <w:r>
-              <w:rPr>
-                <w:rFonts w:ascii="Times New Roman" w:hAnsi="Times New Roman" w:cs="Times New Roman"/>
-                <w:b/>
-                <w:w w:val="105"/>
-                <w:sz w:val="26"/>
-                <w:szCs w:val="26"/>
-              </w:rPr>
-              <w:t>reverse</w:t>
-            </w:r>
-            <w:r>
-              <w:rPr>
-                <w:rFonts w:ascii="Times New Roman" w:hAnsi="Times New Roman" w:cs="Times New Roman"/>
-                <w:b/>
-                <w:w w:val="105"/>
-                <w:sz w:val="26"/>
-                <w:szCs w:val="26"/>
-              </w:rPr>
-              <w:t>,  7</w:t>
-            </w:r>
-            <w:r>
-              <w:rPr>
-                <w:rFonts w:ascii="Times New Roman" w:hAnsi="Times New Roman" w:cs="Times New Roman"/>
-                <w:b/>
-                <w:w w:val="105"/>
-                <w:sz w:val="26"/>
-                <w:szCs w:val="26"/>
-              </w:rPr>
-              <w:t>.</w:t>
-            </w:r>
-            <w:r>
-              <w:rPr>
-                <w:rFonts w:ascii="Times New Roman" w:hAnsi="Times New Roman" w:cs="Times New Roman"/>
-                <w:b/>
-                <w:w w:val="105"/>
-                <w:sz w:val="26"/>
-                <w:szCs w:val="26"/>
-              </w:rPr>
-              <w:t>splice</w:t>
-            </w:r>
-            <w:r>
-              <w:rPr>
-                <w:rFonts w:ascii="Times New Roman" w:hAnsi="Times New Roman" w:cs="Times New Roman"/>
-                <w:b/>
-                <w:w w:val="105"/>
-                <w:sz w:val="26"/>
-                <w:szCs w:val="26"/>
-              </w:rPr>
-              <w:t xml:space="preserve">,  8. </w:t>
-            </w:r>
-            <w:r>
-              <w:rPr>
-                <w:rFonts w:ascii="Times New Roman" w:hAnsi="Times New Roman" w:cs="Times New Roman"/>
-                <w:b/>
-                <w:w w:val="105"/>
-                <w:sz w:val="26"/>
-                <w:szCs w:val="26"/>
-              </w:rPr>
-              <w:t>concat</w:t>
-            </w:r>
-            <w:r>
-              <w:rPr>
-                <w:rFonts w:ascii="Times New Roman" w:hAnsi="Times New Roman" w:cs="Times New Roman"/>
-                <w:b/>
-                <w:w w:val="105"/>
-                <w:sz w:val="26"/>
-                <w:szCs w:val="26"/>
-              </w:rPr>
-              <w:t>,  9.</w:t>
-            </w:r>
-            <w:r>
-              <w:rPr>
-                <w:rFonts w:ascii="Times New Roman" w:hAnsi="Times New Roman" w:cs="Times New Roman"/>
-                <w:b/>
-                <w:w w:val="105"/>
-                <w:sz w:val="26"/>
-                <w:szCs w:val="26"/>
-              </w:rPr>
-              <w:t>toString</w:t>
-            </w:r>
-            <w:r>
-              <w:rPr>
-                <w:rFonts w:ascii="Times New Roman" w:hAnsi="Times New Roman" w:cs="Times New Roman"/>
-                <w:b/>
-                <w:w w:val="105"/>
-                <w:sz w:val="26"/>
-                <w:szCs w:val="26"/>
-              </w:rPr>
-              <w:t>,  10.</w:t>
-            </w:r>
-            <w:r>
-              <w:rPr>
-                <w:rFonts w:ascii="Times New Roman" w:hAnsi="Times New Roman" w:cs="Times New Roman"/>
-                <w:b/>
-                <w:w w:val="105"/>
-                <w:sz w:val="26"/>
-                <w:szCs w:val="26"/>
-              </w:rPr>
-              <w:t>join</w:t>
-            </w:r>
-            <w:r>
-              <w:rPr>
-                <w:rFonts w:ascii="Times New Roman" w:hAnsi="Times New Roman" w:cs="Times New Roman"/>
-                <w:b/>
-                <w:w w:val="105"/>
-                <w:sz w:val="26"/>
-                <w:szCs w:val="26"/>
-              </w:rPr>
-              <w:t xml:space="preserve">] </w:t>
+              <w:t xml:space="preserve">[] </w:t>
             </w:r>
             <w:r>
               <w:rPr>
@@ -1425,17 +1197,7 @@
                 <w:sz w:val="26"/>
                 <w:szCs w:val="26"/>
               </w:rPr>
-              <w:t xml:space="preserve">Học về </w:t>
-            </w:r>
-            <w:r>
-              <w:rPr>
-                <w:rFonts w:ascii="Times New Roman" w:hAnsi="Times New Roman" w:cs="Times New Roman"/>
-                <w:b/>
-                <w:w w:val="105"/>
-                <w:sz w:val="26"/>
-                <w:szCs w:val="26"/>
-              </w:rPr>
-              <w:t>mảng 1 chiều trong javascript</w:t>
+              <w:t>Làm bài tập không học lý thuyết nên không có keyword</w:t>
             </w:r>
           </w:p>
         </w:tc>
@@ -3000,6 +2762,7 @@
   <w:style w:type="character" w:default="1" w:styleId="DefaultParagraphFont">
     <w:name w:val="Default Paragraph Font"/>
     <w:uiPriority w:val="1"/>
+    <w:semiHidden/>
     <w:unhideWhenUsed/>
   </w:style>
   <w:style w:type="table" w:default="1" w:styleId="TableNormal">

</xml_diff>

<commit_message>
up bài thực hành bài 17
</commit_message>
<xml_diff>
--- a/TaiLieuCodegym/A0321I1_Trần Minh Khoa.docx
+++ b/TaiLieuCodegym/A0321I1_Trần Minh Khoa.docx
@@ -312,7 +312,7 @@
                 <w:sz w:val="26"/>
                 <w:szCs w:val="26"/>
               </w:rPr>
-              <w:t>05</w:t>
+              <w:t>12</w:t>
             </w:r>
             <w:r>
               <w:rPr>
@@ -402,15 +402,7 @@
                 <w:sz w:val="26"/>
                 <w:szCs w:val="26"/>
               </w:rPr>
-              <w:t>2</w:t>
-            </w:r>
-            <w:r>
-              <w:rPr>
-                <w:rFonts w:ascii="Times New Roman" w:hAnsi="Times New Roman" w:cs="Times New Roman"/>
-                <w:sz w:val="26"/>
-                <w:szCs w:val="26"/>
-              </w:rPr>
-              <w:t>8</w:t>
+              <w:t>07</w:t>
             </w:r>
             <w:r>
               <w:rPr>
@@ -426,7 +418,15 @@
                 <w:sz w:val="26"/>
                 <w:szCs w:val="26"/>
               </w:rPr>
-              <w:t>04</w:t>
+              <w:t>0</w:t>
+            </w:r>
+            <w:r>
+              <w:rPr>
+                <w:rFonts w:ascii="Times New Roman" w:hAnsi="Times New Roman" w:cs="Times New Roman"/>
+                <w:sz w:val="26"/>
+                <w:szCs w:val="26"/>
+              </w:rPr>
+              <w:t>5</w:t>
             </w:r>
             <w:r>
               <w:rPr>
@@ -500,7 +500,7 @@
                 <w:sz w:val="26"/>
                 <w:szCs w:val="26"/>
               </w:rPr>
-              <w:t>05</w:t>
+              <w:t>12</w:t>
             </w:r>
             <w:r>
               <w:rPr>
@@ -1139,7 +1139,49 @@
                 <w:sz w:val="26"/>
                 <w:szCs w:val="26"/>
               </w:rPr>
-              <w:t xml:space="preserve">[] </w:t>
+              <w:t>[</w:t>
+            </w:r>
+            <w:r>
+              <w:rPr>
+                <w:rFonts w:ascii="Times New Roman" w:hAnsi="Times New Roman" w:cs="Times New Roman"/>
+                <w:b/>
+                <w:w w:val="105"/>
+                <w:sz w:val="26"/>
+                <w:szCs w:val="26"/>
+              </w:rPr>
+              <w:t>1.Function;2.parameter;3.argrument;4.Object;</w:t>
+            </w:r>
+            <w:r>
+              <w:rPr>
+                <w:rFonts w:ascii="Times New Roman" w:hAnsi="Times New Roman" w:cs="Times New Roman"/>
+                <w:b/>
+                <w:w w:val="105"/>
+                <w:sz w:val="26"/>
+                <w:szCs w:val="26"/>
+              </w:rPr>
+              <w:br/>
+              <w:t>5.prototype;6.class;7.new;8.this;9.contructor;</w:t>
+            </w:r>
+            <w:r>
+              <w:rPr>
+                <w:rFonts w:ascii="Times New Roman" w:hAnsi="Times New Roman" w:cs="Times New Roman"/>
+                <w:b/>
+                <w:w w:val="105"/>
+                <w:sz w:val="26"/>
+                <w:szCs w:val="26"/>
+              </w:rPr>
+              <w:br/>
+              <w:t>10.method</w:t>
+            </w:r>
+            <w:r>
+              <w:rPr>
+                <w:rFonts w:ascii="Times New Roman" w:hAnsi="Times New Roman" w:cs="Times New Roman"/>
+                <w:b/>
+                <w:w w:val="105"/>
+                <w:sz w:val="26"/>
+                <w:szCs w:val="26"/>
+              </w:rPr>
+              <w:t xml:space="preserve">] </w:t>
             </w:r>
             <w:r>
               <w:rPr>
@@ -1197,7 +1239,7 @@
                 <w:sz w:val="26"/>
                 <w:szCs w:val="26"/>
               </w:rPr>
-              <w:t>Làm bài tập không học lý thuyết nên không có keyword</w:t>
+              <w:t>Học về hàm và hướng đối tượng trong javascript</w:t>
             </w:r>
           </w:p>
         </w:tc>

</xml_diff>

<commit_message>
up case study requirements3 bai 1234
</commit_message>
<xml_diff>
--- a/TaiLieuCodegym/A0321I1_Trần Minh Khoa.docx
+++ b/TaiLieuCodegym/A0321I1_Trần Minh Khoa.docx
@@ -312,7 +312,15 @@
                 <w:sz w:val="26"/>
                 <w:szCs w:val="26"/>
               </w:rPr>
-              <w:t>12</w:t>
+              <w:t>1</w:t>
+            </w:r>
+            <w:r>
+              <w:rPr>
+                <w:rFonts w:ascii="Times New Roman" w:hAnsi="Times New Roman" w:cs="Times New Roman"/>
+                <w:sz w:val="26"/>
+                <w:szCs w:val="26"/>
+              </w:rPr>
+              <w:t>9</w:t>
             </w:r>
             <w:r>
               <w:rPr>
@@ -402,7 +410,7 @@
                 <w:sz w:val="26"/>
                 <w:szCs w:val="26"/>
               </w:rPr>
-              <w:t>07</w:t>
+              <w:t>14</w:t>
             </w:r>
             <w:r>
               <w:rPr>
@@ -500,7 +508,7 @@
                 <w:sz w:val="26"/>
                 <w:szCs w:val="26"/>
               </w:rPr>
-              <w:t>12</w:t>
+              <w:t>19</w:t>
             </w:r>
             <w:r>
               <w:rPr>
@@ -1125,7 +1133,6 @@
               <w:rPr>
                 <w:rFonts w:ascii="Times New Roman" w:hAnsi="Times New Roman" w:cs="Times New Roman"/>
                 <w:b/>
-                <w:color w:val="FF0000"/>
                 <w:w w:val="105"/>
                 <w:sz w:val="26"/>
                 <w:szCs w:val="26"/>
@@ -1149,29 +1156,366 @@
                 <w:sz w:val="26"/>
                 <w:szCs w:val="26"/>
               </w:rPr>
-              <w:t>1.Function;2.parameter;3.argrument;4.Object;</w:t>
-            </w:r>
-            <w:r>
-              <w:rPr>
-                <w:rFonts w:ascii="Times New Roman" w:hAnsi="Times New Roman" w:cs="Times New Roman"/>
-                <w:b/>
-                <w:w w:val="105"/>
-                <w:sz w:val="26"/>
-                <w:szCs w:val="26"/>
-              </w:rPr>
-              <w:br/>
-              <w:t>5.prototype;6.class;7.new;8.this;9.contructor;</w:t>
-            </w:r>
-            <w:r>
-              <w:rPr>
-                <w:rFonts w:ascii="Times New Roman" w:hAnsi="Times New Roman" w:cs="Times New Roman"/>
-                <w:b/>
-                <w:w w:val="105"/>
-                <w:sz w:val="26"/>
-                <w:szCs w:val="26"/>
-              </w:rPr>
-              <w:br/>
-              <w:t>10.method</w:t>
+              <w:t>1.</w:t>
+            </w:r>
+            <w:r>
+              <w:rPr>
+                <w:color w:val="000000" w:themeColor="dark1"/>
+                <w:sz w:val="72"/>
+                <w:szCs w:val="72"/>
+              </w:rPr>
+              <w:t xml:space="preserve"> </w:t>
+            </w:r>
+            <w:r>
+              <w:rPr>
+                <w:rFonts w:ascii="Times New Roman" w:hAnsi="Times New Roman" w:cs="Times New Roman"/>
+                <w:b/>
+                <w:w w:val="105"/>
+                <w:sz w:val="26"/>
+                <w:szCs w:val="26"/>
+              </w:rPr>
+              <w:t>encapsulation</w:t>
+            </w:r>
+            <w:r>
+              <w:rPr>
+                <w:rFonts w:ascii="Times New Roman" w:hAnsi="Times New Roman" w:cs="Times New Roman"/>
+                <w:b/>
+                <w:w w:val="105"/>
+                <w:sz w:val="26"/>
+                <w:szCs w:val="26"/>
+              </w:rPr>
+              <w:t>;</w:t>
+            </w:r>
+            <w:r>
+              <w:rPr>
+                <w:rFonts w:ascii="Times New Roman" w:hAnsi="Times New Roman" w:cs="Times New Roman"/>
+                <w:b/>
+                <w:w w:val="105"/>
+                <w:sz w:val="26"/>
+                <w:szCs w:val="26"/>
+              </w:rPr>
+              <w:t xml:space="preserve"> </w:t>
+            </w:r>
+            <w:r>
+              <w:rPr>
+                <w:rFonts w:ascii="Times New Roman" w:hAnsi="Times New Roman" w:cs="Times New Roman"/>
+                <w:b/>
+                <w:w w:val="105"/>
+                <w:sz w:val="26"/>
+                <w:szCs w:val="26"/>
+              </w:rPr>
+              <w:t>2.</w:t>
+            </w:r>
+            <w:r>
+              <w:rPr>
+                <w:color w:val="000000" w:themeColor="dark1"/>
+                <w:sz w:val="72"/>
+                <w:szCs w:val="72"/>
+              </w:rPr>
+              <w:t xml:space="preserve"> </w:t>
+            </w:r>
+            <w:r>
+              <w:rPr>
+                <w:rFonts w:ascii="Times New Roman" w:hAnsi="Times New Roman" w:cs="Times New Roman"/>
+                <w:b/>
+                <w:w w:val="105"/>
+                <w:sz w:val="26"/>
+                <w:szCs w:val="26"/>
+              </w:rPr>
+              <w:t>inheritance</w:t>
+            </w:r>
+            <w:r>
+              <w:rPr>
+                <w:rFonts w:ascii="Times New Roman" w:hAnsi="Times New Roman" w:cs="Times New Roman"/>
+                <w:b/>
+                <w:w w:val="105"/>
+                <w:sz w:val="26"/>
+                <w:szCs w:val="26"/>
+              </w:rPr>
+              <w:t>;</w:t>
+            </w:r>
+            <w:r>
+              <w:rPr>
+                <w:rFonts w:ascii="Times New Roman" w:hAnsi="Times New Roman" w:cs="Times New Roman"/>
+                <w:b/>
+                <w:w w:val="105"/>
+                <w:sz w:val="26"/>
+                <w:szCs w:val="26"/>
+              </w:rPr>
+              <w:t xml:space="preserve"> </w:t>
+            </w:r>
+            <w:r>
+              <w:rPr>
+                <w:rFonts w:ascii="Times New Roman" w:hAnsi="Times New Roman" w:cs="Times New Roman"/>
+                <w:b/>
+                <w:w w:val="105"/>
+                <w:sz w:val="26"/>
+                <w:szCs w:val="26"/>
+              </w:rPr>
+              <w:t>3.</w:t>
+            </w:r>
+            <w:r>
+              <w:rPr>
+                <w:rFonts w:ascii="Times New Roman" w:hAnsi="Times New Roman" w:cs="Times New Roman"/>
+                <w:b/>
+                <w:w w:val="105"/>
+                <w:sz w:val="26"/>
+                <w:szCs w:val="26"/>
+              </w:rPr>
+              <w:t>OOP</w:t>
+            </w:r>
+            <w:r>
+              <w:rPr>
+                <w:rFonts w:ascii="Times New Roman" w:hAnsi="Times New Roman" w:cs="Times New Roman"/>
+                <w:b/>
+                <w:w w:val="105"/>
+                <w:sz w:val="26"/>
+                <w:szCs w:val="26"/>
+              </w:rPr>
+              <w:t>;</w:t>
+            </w:r>
+          </w:p>
+          <w:p>
+            <w:pPr>
+              <w:pStyle w:val="TableParagraph"/>
+              <w:spacing w:line="237" w:lineRule="exact"/>
+              <w:rPr>
+                <w:rFonts w:ascii="Times New Roman" w:hAnsi="Times New Roman" w:cs="Times New Roman"/>
+                <w:b/>
+                <w:w w:val="105"/>
+                <w:sz w:val="26"/>
+                <w:szCs w:val="26"/>
+              </w:rPr>
+            </w:pPr>
+            <w:r>
+              <w:rPr>
+                <w:rFonts w:ascii="Times New Roman" w:hAnsi="Times New Roman" w:cs="Times New Roman"/>
+                <w:b/>
+                <w:w w:val="105"/>
+                <w:sz w:val="26"/>
+                <w:szCs w:val="26"/>
+              </w:rPr>
+              <w:t>4.</w:t>
+            </w:r>
+            <w:r>
+              <w:rPr>
+                <w:rFonts w:ascii="Times New Roman" w:hAnsi="Times New Roman" w:cs="Times New Roman"/>
+                <w:b/>
+                <w:w w:val="105"/>
+                <w:sz w:val="26"/>
+                <w:szCs w:val="26"/>
+              </w:rPr>
+              <w:t>Abstraction</w:t>
+            </w:r>
+            <w:r>
+              <w:rPr>
+                <w:rFonts w:ascii="Times New Roman" w:hAnsi="Times New Roman" w:cs="Times New Roman"/>
+                <w:b/>
+                <w:w w:val="105"/>
+                <w:sz w:val="26"/>
+                <w:szCs w:val="26"/>
+              </w:rPr>
+              <w:t>;</w:t>
+            </w:r>
+            <w:r>
+              <w:rPr>
+                <w:rFonts w:ascii="Times New Roman" w:hAnsi="Times New Roman" w:cs="Times New Roman"/>
+                <w:b/>
+                <w:w w:val="105"/>
+                <w:sz w:val="26"/>
+                <w:szCs w:val="26"/>
+              </w:rPr>
+              <w:t xml:space="preserve"> </w:t>
+            </w:r>
+            <w:r>
+              <w:rPr>
+                <w:rFonts w:ascii="Times New Roman" w:hAnsi="Times New Roman" w:cs="Times New Roman"/>
+                <w:b/>
+                <w:w w:val="105"/>
+                <w:sz w:val="26"/>
+                <w:szCs w:val="26"/>
+              </w:rPr>
+              <w:t>5.</w:t>
+            </w:r>
+            <w:r>
+              <w:rPr>
+                <w:rFonts w:ascii="Times New Roman" w:hAnsi="Times New Roman" w:cs="Times New Roman"/>
+                <w:b/>
+                <w:w w:val="105"/>
+                <w:sz w:val="26"/>
+                <w:szCs w:val="26"/>
+              </w:rPr>
+              <w:t>Polymorphism</w:t>
+            </w:r>
+            <w:r>
+              <w:rPr>
+                <w:rFonts w:ascii="Times New Roman" w:hAnsi="Times New Roman" w:cs="Times New Roman"/>
+                <w:b/>
+                <w:w w:val="105"/>
+                <w:sz w:val="26"/>
+                <w:szCs w:val="26"/>
+              </w:rPr>
+              <w:t>;</w:t>
+            </w:r>
+            <w:r>
+              <w:rPr>
+                <w:rFonts w:ascii="Times New Roman" w:hAnsi="Times New Roman" w:cs="Times New Roman"/>
+                <w:b/>
+                <w:w w:val="105"/>
+                <w:sz w:val="26"/>
+                <w:szCs w:val="26"/>
+              </w:rPr>
+              <w:t xml:space="preserve"> </w:t>
+            </w:r>
+            <w:r>
+              <w:rPr>
+                <w:rFonts w:ascii="Times New Roman" w:hAnsi="Times New Roman" w:cs="Times New Roman"/>
+                <w:b/>
+                <w:w w:val="105"/>
+                <w:sz w:val="26"/>
+                <w:szCs w:val="26"/>
+              </w:rPr>
+              <w:t>6.</w:t>
+            </w:r>
+            <w:r>
+              <w:rPr>
+                <w:rFonts w:ascii="Times New Roman" w:hAnsi="Times New Roman" w:cs="Times New Roman"/>
+                <w:b/>
+                <w:w w:val="105"/>
+                <w:sz w:val="26"/>
+                <w:szCs w:val="26"/>
+              </w:rPr>
+              <w:t>sub</w:t>
+            </w:r>
+            <w:r>
+              <w:rPr>
+                <w:rFonts w:ascii="Times New Roman" w:hAnsi="Times New Roman" w:cs="Times New Roman"/>
+                <w:b/>
+                <w:w w:val="105"/>
+                <w:sz w:val="26"/>
+                <w:szCs w:val="26"/>
+              </w:rPr>
+              <w:t>class;</w:t>
+            </w:r>
+            <w:r>
+              <w:rPr>
+                <w:rFonts w:ascii="Times New Roman" w:hAnsi="Times New Roman" w:cs="Times New Roman"/>
+                <w:b/>
+                <w:w w:val="105"/>
+                <w:sz w:val="26"/>
+                <w:szCs w:val="26"/>
+              </w:rPr>
+              <w:t xml:space="preserve"> </w:t>
+            </w:r>
+            <w:r>
+              <w:rPr>
+                <w:rFonts w:ascii="Times New Roman" w:hAnsi="Times New Roman" w:cs="Times New Roman"/>
+                <w:b/>
+                <w:w w:val="105"/>
+                <w:sz w:val="26"/>
+                <w:szCs w:val="26"/>
+              </w:rPr>
+              <w:t>7.</w:t>
+            </w:r>
+            <w:r>
+              <w:rPr>
+                <w:rFonts w:ascii="Times New Roman" w:hAnsi="Times New Roman" w:cs="Times New Roman"/>
+                <w:b/>
+                <w:w w:val="105"/>
+                <w:sz w:val="26"/>
+                <w:szCs w:val="26"/>
+              </w:rPr>
+              <w:t>bind</w:t>
+            </w:r>
+            <w:r>
+              <w:rPr>
+                <w:rFonts w:ascii="Times New Roman" w:hAnsi="Times New Roman" w:cs="Times New Roman"/>
+                <w:b/>
+                <w:w w:val="105"/>
+                <w:sz w:val="26"/>
+                <w:szCs w:val="26"/>
+              </w:rPr>
+              <w:t>;</w:t>
+            </w:r>
+            <w:r>
+              <w:rPr>
+                <w:rFonts w:ascii="Times New Roman" w:hAnsi="Times New Roman" w:cs="Times New Roman"/>
+                <w:b/>
+                <w:w w:val="105"/>
+                <w:sz w:val="26"/>
+                <w:szCs w:val="26"/>
+              </w:rPr>
+              <w:t xml:space="preserve"> </w:t>
+            </w:r>
+            <w:r>
+              <w:rPr>
+                <w:rFonts w:ascii="Times New Roman" w:hAnsi="Times New Roman" w:cs="Times New Roman"/>
+                <w:b/>
+                <w:w w:val="105"/>
+                <w:sz w:val="26"/>
+                <w:szCs w:val="26"/>
+              </w:rPr>
+              <w:t>8.</w:t>
+            </w:r>
+            <w:r>
+              <w:rPr>
+                <w:rFonts w:ascii="Times New Roman" w:hAnsi="Times New Roman" w:cs="Times New Roman"/>
+                <w:b/>
+                <w:w w:val="105"/>
+                <w:sz w:val="26"/>
+                <w:szCs w:val="26"/>
+              </w:rPr>
+              <w:t>call</w:t>
+            </w:r>
+            <w:r>
+              <w:rPr>
+                <w:rFonts w:ascii="Times New Roman" w:hAnsi="Times New Roman" w:cs="Times New Roman"/>
+                <w:b/>
+                <w:w w:val="105"/>
+                <w:sz w:val="26"/>
+                <w:szCs w:val="26"/>
+              </w:rPr>
+              <w:t>;</w:t>
+            </w:r>
+            <w:r>
+              <w:rPr>
+                <w:rFonts w:ascii="Times New Roman" w:hAnsi="Times New Roman" w:cs="Times New Roman"/>
+                <w:b/>
+                <w:w w:val="105"/>
+                <w:sz w:val="26"/>
+                <w:szCs w:val="26"/>
+              </w:rPr>
+              <w:t xml:space="preserve"> </w:t>
+            </w:r>
+            <w:r>
+              <w:rPr>
+                <w:rFonts w:ascii="Times New Roman" w:hAnsi="Times New Roman" w:cs="Times New Roman"/>
+                <w:b/>
+                <w:w w:val="105"/>
+                <w:sz w:val="26"/>
+                <w:szCs w:val="26"/>
+              </w:rPr>
+              <w:t>9.</w:t>
+            </w:r>
+            <w:r>
+              <w:rPr>
+                <w:rFonts w:ascii="Times New Roman" w:hAnsi="Times New Roman" w:cs="Times New Roman"/>
+                <w:b/>
+                <w:w w:val="105"/>
+                <w:sz w:val="26"/>
+                <w:szCs w:val="26"/>
+              </w:rPr>
+              <w:t>apply</w:t>
+            </w:r>
+            <w:r>
+              <w:rPr>
+                <w:rFonts w:ascii="Times New Roman" w:hAnsi="Times New Roman" w:cs="Times New Roman"/>
+                <w:b/>
+                <w:w w:val="105"/>
+                <w:sz w:val="26"/>
+                <w:szCs w:val="26"/>
+              </w:rPr>
+              <w:t>;10.method</w:t>
             </w:r>
             <w:r>
               <w:rPr>
@@ -1239,7 +1583,7 @@
                 <w:sz w:val="26"/>
                 <w:szCs w:val="26"/>
               </w:rPr>
-              <w:t>Học về hàm và hướng đối tượng trong javascript</w:t>
+              <w:t>Làm bài tập hướng đối tượng</w:t>
             </w:r>
           </w:p>
         </w:tc>
@@ -2804,7 +3148,6 @@
   <w:style w:type="character" w:default="1" w:styleId="DefaultParagraphFont">
     <w:name w:val="Default Paragraph Font"/>
     <w:uiPriority w:val="1"/>
-    <w:semiHidden/>
     <w:unhideWhenUsed/>
   </w:style>
   <w:style w:type="table" w:default="1" w:styleId="TableNormal">

</xml_diff>

<commit_message>
up case study requirements7
</commit_message>
<xml_diff>
--- a/TaiLieuCodegym/A0321I1_Trần Minh Khoa.docx
+++ b/TaiLieuCodegym/A0321I1_Trần Minh Khoa.docx
@@ -312,15 +312,7 @@
                 <w:sz w:val="26"/>
                 <w:szCs w:val="26"/>
               </w:rPr>
-              <w:t>1</w:t>
-            </w:r>
-            <w:r>
-              <w:rPr>
-                <w:rFonts w:ascii="Times New Roman" w:hAnsi="Times New Roman" w:cs="Times New Roman"/>
-                <w:sz w:val="26"/>
-                <w:szCs w:val="26"/>
-              </w:rPr>
-              <w:t>9</w:t>
+              <w:t>26</w:t>
             </w:r>
             <w:r>
               <w:rPr>
@@ -410,7 +402,7 @@
                 <w:sz w:val="26"/>
                 <w:szCs w:val="26"/>
               </w:rPr>
-              <w:t>14</w:t>
+              <w:t>21</w:t>
             </w:r>
             <w:r>
               <w:rPr>
@@ -508,7 +500,7 @@
                 <w:sz w:val="26"/>
                 <w:szCs w:val="26"/>
               </w:rPr>
-              <w:t>19</w:t>
+              <w:t>26</w:t>
             </w:r>
             <w:r>
               <w:rPr>
@@ -1174,7 +1166,7 @@
                 <w:sz w:val="26"/>
                 <w:szCs w:val="26"/>
               </w:rPr>
-              <w:t>encapsulation</w:t>
+              <w:t>onclick</w:t>
             </w:r>
             <w:r>
               <w:rPr>
@@ -1222,7 +1214,7 @@
                 <w:sz w:val="26"/>
                 <w:szCs w:val="26"/>
               </w:rPr>
-              <w:t>inheritance</w:t>
+              <w:t>constructor</w:t>
             </w:r>
             <w:r>
               <w:rPr>
@@ -1255,14 +1247,17 @@
               <w:t>3.</w:t>
             </w:r>
             <w:r>
-              <w:rPr>
-                <w:rFonts w:ascii="Times New Roman" w:hAnsi="Times New Roman" w:cs="Times New Roman"/>
-                <w:b/>
-                <w:w w:val="105"/>
-                <w:sz w:val="26"/>
-                <w:szCs w:val="26"/>
-              </w:rPr>
-              <w:t>OOP</w:t>
+              <w:t xml:space="preserve"> </w:t>
+            </w:r>
+            <w:r>
+              <w:rPr>
+                <w:rFonts w:ascii="Times New Roman" w:hAnsi="Times New Roman" w:cs="Times New Roman"/>
+                <w:b/>
+                <w:w w:val="105"/>
+                <w:sz w:val="26"/>
+                <w:szCs w:val="26"/>
+              </w:rPr>
+              <w:t>parseInt</w:t>
             </w:r>
             <w:r>
               <w:rPr>
@@ -1298,14 +1293,17 @@
               <w:t>4.</w:t>
             </w:r>
             <w:r>
-              <w:rPr>
-                <w:rFonts w:ascii="Times New Roman" w:hAnsi="Times New Roman" w:cs="Times New Roman"/>
-                <w:b/>
-                <w:w w:val="105"/>
-                <w:sz w:val="26"/>
-                <w:szCs w:val="26"/>
-              </w:rPr>
-              <w:t>Abstraction</w:t>
+              <w:t xml:space="preserve"> </w:t>
+            </w:r>
+            <w:r>
+              <w:rPr>
+                <w:rFonts w:ascii="Times New Roman" w:hAnsi="Times New Roman" w:cs="Times New Roman"/>
+                <w:b/>
+                <w:w w:val="105"/>
+                <w:sz w:val="26"/>
+                <w:szCs w:val="26"/>
+              </w:rPr>
+              <w:t>toUpperCase</w:t>
             </w:r>
             <w:r>
               <w:rPr>
@@ -1338,14 +1336,17 @@
               <w:t>5.</w:t>
             </w:r>
             <w:r>
-              <w:rPr>
-                <w:rFonts w:ascii="Times New Roman" w:hAnsi="Times New Roman" w:cs="Times New Roman"/>
-                <w:b/>
-                <w:w w:val="105"/>
-                <w:sz w:val="26"/>
-                <w:szCs w:val="26"/>
-              </w:rPr>
-              <w:t>Polymorphism</w:t>
+              <w:t xml:space="preserve"> </w:t>
+            </w:r>
+            <w:r>
+              <w:rPr>
+                <w:rFonts w:ascii="Times New Roman" w:hAnsi="Times New Roman" w:cs="Times New Roman"/>
+                <w:b/>
+                <w:w w:val="105"/>
+                <w:sz w:val="26"/>
+                <w:szCs w:val="26"/>
+              </w:rPr>
+              <w:t>charAt</w:t>
             </w:r>
             <w:r>
               <w:rPr>
@@ -1378,33 +1379,6 @@
               <w:t>6.</w:t>
             </w:r>
             <w:r>
-              <w:rPr>
-                <w:rFonts w:ascii="Times New Roman" w:hAnsi="Times New Roman" w:cs="Times New Roman"/>
-                <w:b/>
-                <w:w w:val="105"/>
-                <w:sz w:val="26"/>
-                <w:szCs w:val="26"/>
-              </w:rPr>
-              <w:t>sub</w:t>
-            </w:r>
-            <w:r>
-              <w:rPr>
-                <w:rFonts w:ascii="Times New Roman" w:hAnsi="Times New Roman" w:cs="Times New Roman"/>
-                <w:b/>
-                <w:w w:val="105"/>
-                <w:sz w:val="26"/>
-                <w:szCs w:val="26"/>
-              </w:rPr>
-              <w:t>class;</w:t>
-            </w:r>
-            <w:r>
-              <w:rPr>
-                <w:rFonts w:ascii="Times New Roman" w:hAnsi="Times New Roman" w:cs="Times New Roman"/>
-                <w:b/>
-                <w:w w:val="105"/>
-                <w:sz w:val="26"/>
-                <w:szCs w:val="26"/>
-              </w:rPr>
               <w:t xml:space="preserve"> </w:t>
             </w:r>
             <w:r>
@@ -1415,17 +1389,50 @@
                 <w:sz w:val="26"/>
                 <w:szCs w:val="26"/>
               </w:rPr>
+              <w:t>Invalid</w:t>
+            </w:r>
+            <w:r>
+              <w:rPr>
+                <w:rFonts w:ascii="Times New Roman" w:hAnsi="Times New Roman" w:cs="Times New Roman"/>
+                <w:b/>
+                <w:w w:val="105"/>
+                <w:sz w:val="26"/>
+                <w:szCs w:val="26"/>
+              </w:rPr>
+              <w:t>;</w:t>
+            </w:r>
+            <w:r>
+              <w:rPr>
+                <w:rFonts w:ascii="Times New Roman" w:hAnsi="Times New Roman" w:cs="Times New Roman"/>
+                <w:b/>
+                <w:w w:val="105"/>
+                <w:sz w:val="26"/>
+                <w:szCs w:val="26"/>
+              </w:rPr>
+              <w:t xml:space="preserve"> </w:t>
+            </w:r>
+            <w:r>
+              <w:rPr>
+                <w:rFonts w:ascii="Times New Roman" w:hAnsi="Times New Roman" w:cs="Times New Roman"/>
+                <w:b/>
+                <w:w w:val="105"/>
+                <w:sz w:val="26"/>
+                <w:szCs w:val="26"/>
+              </w:rPr>
               <w:t>7.</w:t>
             </w:r>
             <w:r>
-              <w:rPr>
-                <w:rFonts w:ascii="Times New Roman" w:hAnsi="Times New Roman" w:cs="Times New Roman"/>
-                <w:b/>
-                <w:w w:val="105"/>
-                <w:sz w:val="26"/>
-                <w:szCs w:val="26"/>
-              </w:rPr>
-              <w:t>bind</w:t>
+              <w:t xml:space="preserve"> </w:t>
+            </w:r>
+            <w:r>
+              <w:rPr>
+                <w:rFonts w:ascii="Times New Roman" w:hAnsi="Times New Roman" w:cs="Times New Roman"/>
+                <w:b/>
+                <w:w w:val="105"/>
+                <w:sz w:val="26"/>
+                <w:szCs w:val="26"/>
+              </w:rPr>
+              <w:t>split</w:t>
             </w:r>
             <w:r>
               <w:rPr>
@@ -1458,14 +1465,17 @@
               <w:t>8.</w:t>
             </w:r>
             <w:r>
-              <w:rPr>
-                <w:rFonts w:ascii="Times New Roman" w:hAnsi="Times New Roman" w:cs="Times New Roman"/>
-                <w:b/>
-                <w:w w:val="105"/>
-                <w:sz w:val="26"/>
-                <w:szCs w:val="26"/>
-              </w:rPr>
-              <w:t>call</w:t>
+              <w:t xml:space="preserve"> </w:t>
+            </w:r>
+            <w:r>
+              <w:rPr>
+                <w:rFonts w:ascii="Times New Roman" w:hAnsi="Times New Roman" w:cs="Times New Roman"/>
+                <w:b/>
+                <w:w w:val="105"/>
+                <w:sz w:val="26"/>
+                <w:szCs w:val="26"/>
+              </w:rPr>
+              <w:t>missing</w:t>
             </w:r>
             <w:r>
               <w:rPr>
@@ -1498,24 +1508,40 @@
               <w:t>9.</w:t>
             </w:r>
             <w:r>
-              <w:rPr>
-                <w:rFonts w:ascii="Times New Roman" w:hAnsi="Times New Roman" w:cs="Times New Roman"/>
-                <w:b/>
-                <w:w w:val="105"/>
-                <w:sz w:val="26"/>
-                <w:szCs w:val="26"/>
-              </w:rPr>
-              <w:t>apply</w:t>
-            </w:r>
-            <w:r>
-              <w:rPr>
-                <w:rFonts w:ascii="Times New Roman" w:hAnsi="Times New Roman" w:cs="Times New Roman"/>
-                <w:b/>
-                <w:w w:val="105"/>
-                <w:sz w:val="26"/>
-                <w:szCs w:val="26"/>
-              </w:rPr>
-              <w:t>;10.method</w:t>
+              <w:t xml:space="preserve"> </w:t>
+            </w:r>
+            <w:r>
+              <w:rPr>
+                <w:rFonts w:ascii="Times New Roman" w:hAnsi="Times New Roman" w:cs="Times New Roman"/>
+                <w:b/>
+                <w:w w:val="105"/>
+                <w:sz w:val="26"/>
+                <w:szCs w:val="26"/>
+              </w:rPr>
+              <w:t>filter</w:t>
+            </w:r>
+            <w:r>
+              <w:rPr>
+                <w:rFonts w:ascii="Times New Roman" w:hAnsi="Times New Roman" w:cs="Times New Roman"/>
+                <w:b/>
+                <w:w w:val="105"/>
+                <w:sz w:val="26"/>
+                <w:szCs w:val="26"/>
+              </w:rPr>
+              <w:t>;10.</w:t>
+            </w:r>
+            <w:r>
+              <w:t xml:space="preserve"> </w:t>
+            </w:r>
+            <w:r>
+              <w:rPr>
+                <w:rFonts w:ascii="Times New Roman" w:hAnsi="Times New Roman" w:cs="Times New Roman"/>
+                <w:b/>
+                <w:w w:val="105"/>
+                <w:sz w:val="26"/>
+                <w:szCs w:val="26"/>
+              </w:rPr>
+              <w:t>&amp;nbsp</w:t>
             </w:r>
             <w:r>
               <w:rPr>
@@ -1583,7 +1609,17 @@
                 <w:sz w:val="26"/>
                 <w:szCs w:val="26"/>
               </w:rPr>
-              <w:t>Làm bài tập hướng đối tượng</w:t>
+              <w:t xml:space="preserve">Làm </w:t>
+            </w:r>
+            <w:r>
+              <w:rPr>
+                <w:rFonts w:ascii="Times New Roman" w:hAnsi="Times New Roman" w:cs="Times New Roman"/>
+                <w:b/>
+                <w:w w:val="105"/>
+                <w:sz w:val="26"/>
+                <w:szCs w:val="26"/>
+              </w:rPr>
+              <w:t>casestudy</w:t>
             </w:r>
           </w:p>
         </w:tc>
@@ -3148,6 +3184,7 @@
   <w:style w:type="character" w:default="1" w:styleId="DefaultParagraphFont">
     <w:name w:val="Default Paragraph Font"/>
     <w:uiPriority w:val="1"/>
+    <w:semiHidden/>
     <w:unhideWhenUsed/>
   </w:style>
   <w:style w:type="table" w:default="1" w:styleId="TableNormal">

</xml_diff>